<commit_message>
Publishing latest site as of 4/9/2018 11:54:36 AM
</commit_message>
<xml_diff>
--- a/documents/Kocks_Resume.docx
+++ b/documents/Kocks_Resume.docx
@@ -508,7 +508,12 @@
               </w:numPr>
             </w:pPr>
             <w:r>
-              <w:t>Implemented Scaleform HUD, menus, and map screens.</w:t>
+              <w:t>Imple</w:t>
+            </w:r>
+            <w:bookmarkStart w:id="5" w:name="_GoBack"/>
+            <w:bookmarkEnd w:id="5"/>
+            <w:r>
+              <w:t>mented Scaleform HUD, menus, and map screens.</w:t>
             </w:r>
           </w:p>
           <w:p>
@@ -554,11 +559,11 @@
       <w:pPr>
         <w:pStyle w:val="Heading2"/>
       </w:pPr>
-      <w:bookmarkStart w:id="5" w:name="skills"/>
+      <w:bookmarkStart w:id="6" w:name="skills"/>
       <w:r>
         <w:t>Skills</w:t>
       </w:r>
-      <w:bookmarkEnd w:id="5"/>
+      <w:bookmarkEnd w:id="6"/>
     </w:p>
     <w:tbl>
       <w:tblPr>
@@ -1084,11 +1089,11 @@
       <w:pPr>
         <w:pStyle w:val="Heading2"/>
       </w:pPr>
-      <w:bookmarkStart w:id="6" w:name="education"/>
+      <w:bookmarkStart w:id="7" w:name="education"/>
       <w:r>
         <w:t>Education</w:t>
       </w:r>
-      <w:bookmarkEnd w:id="6"/>
+      <w:bookmarkEnd w:id="7"/>
     </w:p>
     <w:tbl>
       <w:tblPr>
@@ -1199,10 +1204,7 @@
         </w:tc>
       </w:tr>
     </w:tbl>
-    <w:p>
-      <w:bookmarkStart w:id="7" w:name="_GoBack"/>
-      <w:bookmarkEnd w:id="7"/>
-    </w:p>
+    <w:p/>
     <w:sectPr>
       <w:pgSz w:w="12240" w:h="15840"/>
       <w:pgMar w:top="720" w:right="720" w:bottom="720" w:left="720" w:header="720" w:footer="720" w:gutter="0"/>
@@ -3032,10 +3034,13 @@
     <w:name w:val="Heading Table"/>
     <w:basedOn w:val="TableNormal"/>
     <w:uiPriority w:val="99"/>
-    <w:rsid w:val="008206BC"/>
+    <w:rsid w:val="001B060A"/>
     <w:pPr>
       <w:spacing w:after="40"/>
     </w:pPr>
+    <w:rPr>
+      <w:color w:val="FFFFFF" w:themeColor="background1"/>
+    </w:rPr>
     <w:tblPr/>
     <w:tcPr>
       <w:shd w:val="clear" w:color="auto" w:fill="0F3077"/>

</xml_diff>